<commit_message>
Removed date from IP fact line
</commit_message>
<xml_diff>
--- a/DM Solution Documentaion/Redwood Solution Documentation.docx
+++ b/DM Solution Documentaion/Redwood Solution Documentation.docx
@@ -258,28 +258,7 @@
           <w:bCs/>
           <w:sz w:val="24"/>
         </w:rPr>
-        <w:t>competitive</w:t>
-      </w:r>
-      <w:r>
-        <w:rPr>
-          <w:bCs/>
-          <w:sz w:val="24"/>
-        </w:rPr>
-        <w:t xml:space="preserve"> for </w:t>
-      </w:r>
-      <w:r>
-        <w:rPr>
-          <w:bCs/>
-          <w:sz w:val="24"/>
-        </w:rPr>
-        <w:t>Redwood’</w:t>
-      </w:r>
-      <w:r>
-        <w:rPr>
-          <w:bCs/>
-          <w:sz w:val="24"/>
-        </w:rPr>
-        <w:t>s agents, allowing them to better inform customers about trends based on information about the homes</w:t>
+        <w:t>competitive for Redwood’s agents, allowing them to better inform customers about trends based on information about the homes</w:t>
       </w:r>
       <w:r>
         <w:rPr>
@@ -1436,7 +1415,7 @@
                 <w:bCs/>
                 <w:sz w:val="24"/>
               </w:rPr>
-              <w:t>: Bid Price, Listing Price, Commission Rate, Listing Date</w:t>
+              <w:t>: Bid Price, Listing Price, Commission Rate</w:t>
             </w:r>
             <w:bookmarkStart w:id="0" w:name="_GoBack"/>
             <w:bookmarkEnd w:id="0"/>

</xml_diff>

<commit_message>
Changed IP column from bidder to customer
</commit_message>
<xml_diff>
--- a/DM Solution Documentaion/Redwood Solution Documentation.docx
+++ b/DM Solution Documentaion/Redwood Solution Documentation.docx
@@ -634,8 +634,10 @@
                 <w:bCs/>
                 <w:sz w:val="24"/>
               </w:rPr>
-              <w:t>Bidder</w:t>
-            </w:r>
+              <w:t>Customer</w:t>
+            </w:r>
+            <w:bookmarkStart w:id="0" w:name="_GoBack"/>
+            <w:bookmarkEnd w:id="0"/>
           </w:p>
         </w:tc>
       </w:tr>
@@ -1417,8 +1419,6 @@
               </w:rPr>
               <w:t>: Bid Price, Listing Price, Commission Rate</w:t>
             </w:r>
-            <w:bookmarkStart w:id="0" w:name="_GoBack"/>
-            <w:bookmarkEnd w:id="0"/>
           </w:p>
         </w:tc>
       </w:tr>

</xml_diff>